<commit_message>
Fix: Solución imágenes gigantes y implmentacion de buena practica para
</commit_message>
<xml_diff>
--- a/plantillas/Template Extraccion SW 9200 - 9300.docx
+++ b/plantillas/Template Extraccion SW 9200 - 9300.docx
@@ -1,12 +1,12 @@
 
 <file path=word/document.xml><?xml version="1.0" encoding="utf-8"?>
-<w:document xmlns:wpc="http://schemas.microsoft.com/office/word/2010/wordprocessingCanvas" xmlns:cx="http://schemas.microsoft.com/office/drawing/2014/chartex" xmlns:mc="http://schemas.openxmlformats.org/markup-compatibility/2006" xmlns:o="urn:schemas-microsoft-com:office:office" xmlns:r="http://schemas.openxmlformats.org/officeDocument/2006/relationships" xmlns:m="http://schemas.openxmlformats.org/officeDocument/2006/math" xmlns:v="urn:schemas-microsoft-com:vml" xmlns:wp14="http://schemas.microsoft.com/office/word/2010/wordprocessingDrawing" xmlns:wp="http://schemas.openxmlformats.org/drawingml/2006/wordprocessingDrawing" xmlns:w10="urn:schemas-microsoft-com:office:word" xmlns:w="http://schemas.openxmlformats.org/wordprocessingml/2006/main" xmlns:w14="http://schemas.microsoft.com/office/word/2010/wordml" xmlns:w15="http://schemas.microsoft.com/office/word/2012/wordml" xmlns:w16se="http://schemas.microsoft.com/office/word/2015/wordml/symex" xmlns:wpg="http://schemas.microsoft.com/office/word/2010/wordprocessingGroup" xmlns:wpi="http://schemas.microsoft.com/office/word/2010/wordprocessingInk" xmlns:wne="http://schemas.microsoft.com/office/word/2006/wordml" xmlns:wps="http://schemas.microsoft.com/office/word/2010/wordprocessingShape" mc:Ignorable="w14 w15 w16se wp14">
+<w:document xmlns:wpc="http://schemas.microsoft.com/office/word/2010/wordprocessingCanvas" xmlns:cx="http://schemas.microsoft.com/office/drawing/2014/chartex" xmlns:cx1="http://schemas.microsoft.com/office/drawing/2015/9/8/chartex" xmlns:cx2="http://schemas.microsoft.com/office/drawing/2015/10/21/chartex" xmlns:cx3="http://schemas.microsoft.com/office/drawing/2016/5/9/chartex" xmlns:cx4="http://schemas.microsoft.com/office/drawing/2016/5/10/chartex" xmlns:cx5="http://schemas.microsoft.com/office/drawing/2016/5/11/chartex" xmlns:cx6="http://schemas.microsoft.com/office/drawing/2016/5/12/chartex" xmlns:cx7="http://schemas.microsoft.com/office/drawing/2016/5/13/chartex" xmlns:cx8="http://schemas.microsoft.com/office/drawing/2016/5/14/chartex" xmlns:mc="http://schemas.openxmlformats.org/markup-compatibility/2006" xmlns:aink="http://schemas.microsoft.com/office/drawing/2016/ink" xmlns:am3d="http://schemas.microsoft.com/office/drawing/2017/model3d" xmlns:o="urn:schemas-microsoft-com:office:office" xmlns:oel="http://schemas.microsoft.com/office/2019/extlst" xmlns:r="http://schemas.openxmlformats.org/officeDocument/2006/relationships" xmlns:m="http://schemas.openxmlformats.org/officeDocument/2006/math" xmlns:v="urn:schemas-microsoft-com:vml" xmlns:wp14="http://schemas.microsoft.com/office/word/2010/wordprocessingDrawing" xmlns:wp="http://schemas.openxmlformats.org/drawingml/2006/wordprocessingDrawing" xmlns:w10="urn:schemas-microsoft-com:office:word" xmlns:w="http://schemas.openxmlformats.org/wordprocessingml/2006/main" xmlns:w14="http://schemas.microsoft.com/office/word/2010/wordml" xmlns:w15="http://schemas.microsoft.com/office/word/2012/wordml" xmlns:w16cex="http://schemas.microsoft.com/office/word/2018/wordml/cex" xmlns:w16cid="http://schemas.microsoft.com/office/word/2016/wordml/cid" xmlns:w16="http://schemas.microsoft.com/office/word/2018/wordml" xmlns:w16du="http://schemas.microsoft.com/office/word/2023/wordml/word16du" xmlns:w16sdtdh="http://schemas.microsoft.com/office/word/2020/wordml/sdtdatahash" xmlns:w16sdtfl="http://schemas.microsoft.com/office/word/2024/wordml/sdtformatlock" xmlns:w16se="http://schemas.microsoft.com/office/word/2015/wordml/symex" xmlns:wpg="http://schemas.microsoft.com/office/word/2010/wordprocessingGroup" xmlns:wpi="http://schemas.microsoft.com/office/word/2010/wordprocessingInk" xmlns:wne="http://schemas.microsoft.com/office/word/2006/wordml" xmlns:wps="http://schemas.microsoft.com/office/word/2010/wordprocessingShape" mc:Ignorable="w14 w15 w16se w16cid w16 w16cex w16sdtdh w16sdtfl w16du wp14">
   <w:body>
     <w:p/>
     <w:tbl>
       <w:tblPr>
         <w:tblW w:w="10916" w:type="dxa"/>
-        <w:tblInd w:w="-874" w:type="dxa"/>
+        <w:jc w:val="center"/>
         <w:tblBorders>
           <w:top w:val="single" w:sz="18" w:space="0" w:color="auto"/>
           <w:left w:val="single" w:sz="18" w:space="0" w:color="auto"/>
@@ -28,6 +28,7 @@
         <w:trPr>
           <w:cantSplit/>
           <w:trHeight w:val="649"/>
+          <w:jc w:val="center"/>
         </w:trPr>
         <w:tc>
           <w:tcPr>
@@ -53,7 +54,6 @@
               <w:showingPlcHdr/>
               <w:picture/>
             </w:sdtPr>
-            <w:sdtEndPr/>
             <w:sdtContent>
               <w:p>
                 <w:pPr>
@@ -282,7 +282,6 @@
               <w:showingPlcHdr/>
               <w:picture/>
             </w:sdtPr>
-            <w:sdtEndPr/>
             <w:sdtContent>
               <w:p>
                 <w:pPr>
@@ -372,6 +371,7 @@
         <w:trPr>
           <w:cantSplit/>
           <w:trHeight w:hRule="exact" w:val="838"/>
+          <w:jc w:val="center"/>
         </w:trPr>
         <w:tc>
           <w:tcPr>
@@ -516,6 +516,7 @@
         <w:trPr>
           <w:cantSplit/>
           <w:trHeight w:val="260"/>
+          <w:jc w:val="center"/>
         </w:trPr>
         <w:tc>
           <w:tcPr>
@@ -526,9 +527,11 @@
               <w:bottom w:val="nil"/>
               <w:right w:val="single" w:sz="2" w:space="0" w:color="auto"/>
             </w:tcBorders>
-          </w:tcPr>
-          <w:p>
-            <w:pPr>
+            <w:vAlign w:val="center"/>
+          </w:tcPr>
+          <w:p>
+            <w:pPr>
+              <w:jc w:val="center"/>
               <w:rPr>
                 <w:rFonts w:cs="Arial"/>
                 <w:bCs/>
@@ -587,7 +590,10 @@
               </w:rPr>
               <w:t>CLIENT</w:t>
             </w:r>
-            <w:r>
+          </w:p>
+          <w:p>
+            <w:pPr>
+              <w:jc w:val="center"/>
               <w:rPr>
                 <w:rFonts w:cs="Arial"/>
                 <w:bCs/>
@@ -595,56 +601,26 @@
                 <w:szCs w:val="18"/>
                 <w:lang w:val="es-CL"/>
               </w:rPr>
-              <w:t xml:space="preserve"> </w:t>
-            </w:r>
-          </w:p>
-          <w:p>
-            <w:pPr>
-              <w:rPr>
-                <w:rFonts w:cs="Arial"/>
+            </w:pPr>
+          </w:p>
+          <w:p>
+            <w:pPr>
+              <w:pStyle w:val="centradooo"/>
+              <w:rPr>
+                <w:b/>
                 <w:bCs/>
-                <w:sz w:val="18"/>
-                <w:szCs w:val="18"/>
-                <w:lang w:val="es-CL"/>
-              </w:rPr>
-            </w:pPr>
-          </w:p>
-          <w:p>
-            <w:pPr>
-              <w:pStyle w:val="Textodeglobo"/>
-              <w:rPr>
-                <w:rFonts w:ascii="Arial" w:hAnsi="Arial" w:cs="Arial"/>
-                <w:b/>
-                <w:bCs/>
-                <w:sz w:val="18"/>
-                <w:szCs w:val="18"/>
-                <w:lang w:val="es-CL"/>
-              </w:rPr>
-            </w:pPr>
-            <w:r>
-              <w:rPr>
-                <w:rFonts w:ascii="Arial" w:hAnsi="Arial" w:cs="Arial"/>
-                <w:sz w:val="18"/>
-                <w:szCs w:val="18"/>
-              </w:rPr>
+                <w:lang w:val="es-CL"/>
+              </w:rPr>
+            </w:pPr>
+            <w:r>
               <w:t>{{</w:t>
             </w:r>
             <w:proofErr w:type="spellStart"/>
             <w:r>
-              <w:rPr>
-                <w:rFonts w:ascii="Arial" w:hAnsi="Arial" w:cs="Arial"/>
-                <w:sz w:val="18"/>
-                <w:szCs w:val="18"/>
-              </w:rPr>
               <w:t>cliente</w:t>
             </w:r>
             <w:proofErr w:type="spellEnd"/>
             <w:r>
-              <w:rPr>
-                <w:rFonts w:ascii="Arial" w:hAnsi="Arial" w:cs="Arial"/>
-                <w:sz w:val="18"/>
-                <w:szCs w:val="18"/>
-              </w:rPr>
               <w:t>}}</w:t>
             </w:r>
           </w:p>
@@ -659,9 +635,11 @@
               <w:bottom w:val="nil"/>
               <w:right w:val="single" w:sz="18" w:space="0" w:color="auto"/>
             </w:tcBorders>
-          </w:tcPr>
-          <w:p>
-            <w:pPr>
+            <w:vAlign w:val="center"/>
+          </w:tcPr>
+          <w:p>
+            <w:pPr>
+              <w:jc w:val="center"/>
               <w:rPr>
                 <w:rFonts w:cs="Arial"/>
                 <w:sz w:val="18"/>
@@ -712,6 +690,7 @@
           </w:p>
           <w:p>
             <w:pPr>
+              <w:jc w:val="center"/>
               <w:rPr>
                 <w:rFonts w:cs="Arial"/>
                 <w:sz w:val="18"/>
@@ -722,21 +701,15 @@
           </w:p>
           <w:p>
             <w:pPr>
-              <w:pStyle w:val="Textodeglobo"/>
-              <w:rPr>
-                <w:rFonts w:ascii="Arial" w:hAnsi="Arial" w:cs="Arial"/>
+              <w:pStyle w:val="centradooo"/>
+              <w:rPr>
                 <w:b/>
                 <w:bCs/>
-                <w:sz w:val="18"/>
-                <w:szCs w:val="18"/>
-                <w:lang w:val="es-CL"/>
-              </w:rPr>
-            </w:pPr>
-            <w:r>
-              <w:rPr>
-                <w:rFonts w:ascii="Arial" w:hAnsi="Arial" w:cs="Arial"/>
-                <w:sz w:val="18"/>
-                <w:szCs w:val="18"/>
+                <w:lang w:val="es-CL"/>
+              </w:rPr>
+            </w:pPr>
+            <w:r>
+              <w:rPr>
                 <w:lang w:val="es-CL"/>
               </w:rPr>
               <w:t>{{</w:t>
@@ -744,9 +717,6 @@
             <w:proofErr w:type="spellStart"/>
             <w:r>
               <w:rPr>
-                <w:rFonts w:ascii="Arial" w:hAnsi="Arial" w:cs="Arial"/>
-                <w:sz w:val="18"/>
-                <w:szCs w:val="18"/>
                 <w:lang w:val="es-CL"/>
               </w:rPr>
               <w:t>nota_venta</w:t>
@@ -754,9 +724,6 @@
             <w:proofErr w:type="spellEnd"/>
             <w:r>
               <w:rPr>
-                <w:rFonts w:ascii="Arial" w:hAnsi="Arial" w:cs="Arial"/>
-                <w:sz w:val="18"/>
-                <w:szCs w:val="18"/>
                 <w:lang w:val="es-CL"/>
               </w:rPr>
               <w:t>}}</w:t>
@@ -768,6 +735,7 @@
         <w:trPr>
           <w:cantSplit/>
           <w:trHeight w:hRule="exact" w:val="82"/>
+          <w:jc w:val="center"/>
         </w:trPr>
         <w:tc>
           <w:tcPr>
@@ -778,6 +746,7 @@
               <w:bottom w:val="single" w:sz="6" w:space="0" w:color="auto"/>
               <w:right w:val="single" w:sz="2" w:space="0" w:color="auto"/>
             </w:tcBorders>
+            <w:vAlign w:val="center"/>
           </w:tcPr>
           <w:p>
             <w:pPr>
@@ -804,6 +773,7 @@
               <w:bottom w:val="single" w:sz="4" w:space="0" w:color="auto"/>
               <w:right w:val="single" w:sz="18" w:space="0" w:color="auto"/>
             </w:tcBorders>
+            <w:vAlign w:val="center"/>
           </w:tcPr>
           <w:p>
             <w:pPr>
@@ -823,23 +793,26 @@
         <w:trPr>
           <w:cantSplit/>
           <w:trHeight w:val="278"/>
+          <w:jc w:val="center"/>
         </w:trPr>
         <w:tc>
           <w:tcPr>
-            <w:tcW w:w="4988" w:type="dxa"/>
-            <w:gridSpan w:val="2"/>
+            <w:tcW w:w="10916" w:type="dxa"/>
+            <w:gridSpan w:val="4"/>
             <w:tcBorders>
               <w:top w:val="single" w:sz="6" w:space="0" w:color="auto"/>
               <w:bottom w:val="nil"/>
             </w:tcBorders>
-          </w:tcPr>
-          <w:p>
-            <w:pPr>
+            <w:vAlign w:val="center"/>
+          </w:tcPr>
+          <w:p>
+            <w:pPr>
+              <w:jc w:val="center"/>
               <w:rPr>
                 <w:rFonts w:cs="Arial"/>
                 <w:sz w:val="18"/>
                 <w:szCs w:val="18"/>
-                <w:lang w:val="es-CL"/>
+                <w:lang w:val="es-MX"/>
               </w:rPr>
             </w:pPr>
             <w:r>
@@ -860,66 +833,7 @@
                 <w:szCs w:val="18"/>
                 <w:lang w:val="es-CL"/>
               </w:rPr>
-              <w:t xml:space="preserve"> / </w:t>
-            </w:r>
-            <w:r>
-              <w:rPr>
-                <w:rFonts w:cs="Arial"/>
-                <w:sz w:val="18"/>
-                <w:szCs w:val="18"/>
-                <w:lang w:val="es-CL"/>
-              </w:rPr>
-              <w:t>PURCHARSE ORDER (PO)</w:t>
-            </w:r>
-          </w:p>
-        </w:tc>
-        <w:tc>
-          <w:tcPr>
-            <w:tcW w:w="5928" w:type="dxa"/>
-            <w:gridSpan w:val="2"/>
-            <w:tcBorders>
-              <w:top w:val="single" w:sz="4" w:space="0" w:color="auto"/>
-              <w:bottom w:val="nil"/>
-            </w:tcBorders>
-          </w:tcPr>
-          <w:p>
-            <w:pPr>
-              <w:rPr>
-                <w:rFonts w:cs="Arial"/>
-                <w:sz w:val="18"/>
-                <w:szCs w:val="18"/>
-                <w:lang w:val="es-MX"/>
-              </w:rPr>
-            </w:pPr>
-            <w:r>
-              <w:rPr>
-                <w:rFonts w:cs="Arial"/>
-                <w:b/>
-                <w:sz w:val="18"/>
-                <w:szCs w:val="18"/>
-                <w:lang w:val="es-MX"/>
-              </w:rPr>
-              <w:t>Nota Venta Fabricante</w:t>
-            </w:r>
-            <w:r>
-              <w:rPr>
-                <w:rFonts w:cs="Arial"/>
-                <w:bCs/>
-                <w:sz w:val="18"/>
-                <w:szCs w:val="18"/>
-                <w:lang w:val="es-MX"/>
-              </w:rPr>
-              <w:t xml:space="preserve"> </w:t>
-            </w:r>
-            <w:r>
-              <w:rPr>
-                <w:rFonts w:cs="Arial"/>
-                <w:bCs/>
-                <w:sz w:val="18"/>
-                <w:szCs w:val="18"/>
-                <w:lang w:val="es-MX"/>
-              </w:rPr>
-              <w:t>/ SALES ORDER MANUFACTURER</w:t>
+              <w:t xml:space="preserve"> / PURCHARSE ORDER (PO)</w:t>
             </w:r>
           </w:p>
         </w:tc>
@@ -928,95 +842,42 @@
         <w:trPr>
           <w:cantSplit/>
           <w:trHeight w:hRule="exact" w:val="277"/>
+          <w:jc w:val="center"/>
         </w:trPr>
         <w:tc>
           <w:tcPr>
-            <w:tcW w:w="4988" w:type="dxa"/>
-            <w:gridSpan w:val="2"/>
+            <w:tcW w:w="10916" w:type="dxa"/>
+            <w:gridSpan w:val="4"/>
             <w:tcBorders>
               <w:top w:val="nil"/>
               <w:bottom w:val="single" w:sz="6" w:space="0" w:color="auto"/>
             </w:tcBorders>
-          </w:tcPr>
-          <w:p>
-            <w:pPr>
-              <w:pStyle w:val="Textodeglobo"/>
+            <w:vAlign w:val="center"/>
+          </w:tcPr>
+          <w:p>
+            <w:pPr>
+              <w:pStyle w:val="centradooo"/>
               <w:rPr>
                 <w:rStyle w:val="Textoennegrita"/>
-                <w:rFonts w:ascii="Arial" w:hAnsi="Arial" w:cs="Arial"/>
-                <w:sz w:val="18"/>
-                <w:szCs w:val="18"/>
-                <w:lang w:val="es-CL"/>
-              </w:rPr>
-            </w:pPr>
-            <w:r>
-              <w:rPr>
-                <w:rFonts w:ascii="Arial" w:hAnsi="Arial" w:cs="Arial"/>
-                <w:sz w:val="18"/>
-                <w:szCs w:val="18"/>
-              </w:rPr>
+                <w:lang w:val="es-CL"/>
+              </w:rPr>
+            </w:pPr>
+            <w:r>
               <w:t>{{</w:t>
             </w:r>
             <w:proofErr w:type="spellStart"/>
             <w:r>
-              <w:rPr>
-                <w:rFonts w:ascii="Arial" w:hAnsi="Arial" w:cs="Arial"/>
-                <w:sz w:val="18"/>
-                <w:szCs w:val="18"/>
-              </w:rPr>
               <w:t>orden_compra</w:t>
             </w:r>
             <w:proofErr w:type="spellEnd"/>
             <w:r>
-              <w:rPr>
-                <w:rFonts w:ascii="Arial" w:hAnsi="Arial" w:cs="Arial"/>
-                <w:sz w:val="18"/>
-                <w:szCs w:val="18"/>
-              </w:rPr>
               <w:t>}}</w:t>
             </w:r>
           </w:p>
           <w:p>
             <w:pPr>
               <w:pStyle w:val="Piedepgina"/>
-              <w:rPr>
-                <w:rFonts w:cs="Arial"/>
-                <w:b/>
-                <w:bCs/>
-                <w:caps/>
-                <w:sz w:val="18"/>
-                <w:szCs w:val="18"/>
-                <w:lang w:val="es-CL"/>
-              </w:rPr>
-            </w:pPr>
-          </w:p>
-        </w:tc>
-        <w:tc>
-          <w:tcPr>
-            <w:tcW w:w="5928" w:type="dxa"/>
-            <w:gridSpan w:val="2"/>
-            <w:tcBorders>
-              <w:top w:val="nil"/>
-              <w:bottom w:val="single" w:sz="6" w:space="0" w:color="auto"/>
-            </w:tcBorders>
-          </w:tcPr>
-          <w:p>
-            <w:pPr>
-              <w:pStyle w:val="Textodeglobo"/>
-              <w:rPr>
-                <w:rStyle w:val="Textoennegrita"/>
-                <w:rFonts w:ascii="Arial" w:hAnsi="Arial" w:cs="Arial"/>
-                <w:b w:val="0"/>
-                <w:bCs w:val="0"/>
-                <w:sz w:val="22"/>
-                <w:szCs w:val="22"/>
-                <w:lang w:val="es-CL"/>
-              </w:rPr>
-            </w:pPr>
-          </w:p>
-          <w:p>
-            <w:pPr>
-              <w:pStyle w:val="Piedepgina"/>
+              <w:jc w:val="center"/>
               <w:rPr>
                 <w:rFonts w:cs="Arial"/>
                 <w:caps/>
@@ -1369,19 +1230,11 @@
         </w:rPr>
         <w:t xml:space="preserve">Solicitar y revisar </w:t>
       </w:r>
-      <w:proofErr w:type="gramStart"/>
       <w:r>
         <w:rPr>
           <w:lang w:val="es-ES"/>
         </w:rPr>
-        <w:t>la SO</w:t>
-      </w:r>
-      <w:proofErr w:type="gramEnd"/>
-      <w:r>
-        <w:rPr>
-          <w:lang w:val="es-ES"/>
-        </w:rPr>
-        <w:t xml:space="preserve"> </w:t>
+        <w:t xml:space="preserve">la SO </w:t>
       </w:r>
       <w:r>
         <w:rPr>
@@ -1934,8 +1787,6 @@
           <w:lang w:val="es-ES"/>
         </w:rPr>
       </w:pPr>
-      <w:bookmarkStart w:id="0" w:name="_GoBack"/>
-      <w:bookmarkEnd w:id="0"/>
     </w:p>
     <w:p>
       <w:pPr>
@@ -1963,8 +1814,8 @@
           <w:lang w:val="es-ES"/>
         </w:rPr>
       </w:pPr>
-      <w:bookmarkStart w:id="1" w:name="_BHPSCL-AS-CEP-FCRL13-01,_sn:_FCW224"/>
-      <w:bookmarkEnd w:id="1"/>
+      <w:bookmarkStart w:id="0" w:name="_BHPSCL-AS-CEP-FCRL13-01,_sn:_FCW224"/>
+      <w:bookmarkEnd w:id="0"/>
       <w:r>
         <w:rPr>
           <w:rFonts w:cs="Arial"/>
@@ -2083,7 +1934,7 @@
                 <w:szCs w:val="22"/>
               </w:rPr>
             </w:pPr>
-            <w:bookmarkStart w:id="2" w:name="_Hlk200755742"/>
+            <w:bookmarkStart w:id="1" w:name="_Hlk200755742"/>
             <w:r>
               <w:rPr>
                 <w:rFonts w:cs="Arial"/>
@@ -2144,7 +1995,6 @@
               <w:bottom w:val="single" w:sz="8" w:space="0" w:color="auto"/>
               <w:right w:val="single" w:sz="8" w:space="0" w:color="auto"/>
             </w:tcBorders>
-            <w:shd w:val="clear" w:color="auto" w:fill="auto"/>
             <w:hideMark/>
           </w:tcPr>
           <w:p>
@@ -2174,7 +2024,7 @@
                   <wp:docPr id="931292450" name="Picture 1" descr="IMG1">
                     <a:extLst xmlns:a="http://schemas.openxmlformats.org/drawingml/2006/main">
                       <a:ext uri="{C183D7F6-B498-43B3-948B-1728B52AA6E4}">
-                        <adec:decorative xmlns="" xmlns:cx1="http://schemas.microsoft.com/office/drawing/2015/9/8/chartex" xmlns:cx2="http://schemas.microsoft.com/office/drawing/2015/10/21/chartex" xmlns:cx3="http://schemas.microsoft.com/office/drawing/2016/5/9/chartex" xmlns:cx4="http://schemas.microsoft.com/office/drawing/2016/5/10/chartex" xmlns:cx5="http://schemas.microsoft.com/office/drawing/2016/5/11/chartex" xmlns:cx6="http://schemas.microsoft.com/office/drawing/2016/5/12/chartex" xmlns:cx7="http://schemas.microsoft.com/office/drawing/2016/5/13/chartex" xmlns:cx8="http://schemas.microsoft.com/office/drawing/2016/5/14/chartex" xmlns:aink="http://schemas.microsoft.com/office/drawing/2016/ink" xmlns:am3d="http://schemas.microsoft.com/office/drawing/2017/model3d" xmlns:o="urn:schemas-microsoft-com:office:office" xmlns:oel="http://schemas.microsoft.com/office/2019/extlst" xmlns:v="urn:schemas-microsoft-com:vml" xmlns:w10="urn:schemas-microsoft-com:office:word" xmlns:w="http://schemas.openxmlformats.org/wordprocessingml/2006/main" xmlns:w16cex="http://schemas.microsoft.com/office/word/2018/wordml/cex" xmlns:w16cid="http://schemas.microsoft.com/office/word/2016/wordml/cid" xmlns:w16="http://schemas.microsoft.com/office/word/2018/wordml" xmlns:w16du="http://schemas.microsoft.com/office/word/2023/wordml/word16du" xmlns:w16sdtdh="http://schemas.microsoft.com/office/word/2020/wordml/sdtdatahash" xmlns:w16sdtfl="http://schemas.microsoft.com/office/word/2024/wordml/sdtformatlock" xmlns:adec="http://schemas.microsoft.com/office/drawing/2017/decorative" val="0"/>
+                        <adec:decorative xmlns:adec="http://schemas.microsoft.com/office/drawing/2017/decorative" val="0"/>
                       </a:ext>
                     </a:extLst>
                   </wp:docPr>
@@ -2188,7 +2038,7 @@
                           <pic:cNvPr id="931292450" name="Picture 1" descr="IMG1">
                             <a:extLst>
                               <a:ext uri="{C183D7F6-B498-43B3-948B-1728B52AA6E4}">
-                                <adec:decorative xmlns="" xmlns:cx1="http://schemas.microsoft.com/office/drawing/2015/9/8/chartex" xmlns:cx2="http://schemas.microsoft.com/office/drawing/2015/10/21/chartex" xmlns:cx3="http://schemas.microsoft.com/office/drawing/2016/5/9/chartex" xmlns:cx4="http://schemas.microsoft.com/office/drawing/2016/5/10/chartex" xmlns:cx5="http://schemas.microsoft.com/office/drawing/2016/5/11/chartex" xmlns:cx6="http://schemas.microsoft.com/office/drawing/2016/5/12/chartex" xmlns:cx7="http://schemas.microsoft.com/office/drawing/2016/5/13/chartex" xmlns:cx8="http://schemas.microsoft.com/office/drawing/2016/5/14/chartex" xmlns:aink="http://schemas.microsoft.com/office/drawing/2016/ink" xmlns:am3d="http://schemas.microsoft.com/office/drawing/2017/model3d" xmlns:o="urn:schemas-microsoft-com:office:office" xmlns:oel="http://schemas.microsoft.com/office/2019/extlst" xmlns:v="urn:schemas-microsoft-com:vml" xmlns:w10="urn:schemas-microsoft-com:office:word" xmlns:w="http://schemas.openxmlformats.org/wordprocessingml/2006/main" xmlns:w16cex="http://schemas.microsoft.com/office/word/2018/wordml/cex" xmlns:w16cid="http://schemas.microsoft.com/office/word/2016/wordml/cid" xmlns:w16="http://schemas.microsoft.com/office/word/2018/wordml" xmlns:w16du="http://schemas.microsoft.com/office/word/2023/wordml/word16du" xmlns:w16sdtdh="http://schemas.microsoft.com/office/word/2020/wordml/sdtdatahash" xmlns:w16sdtfl="http://schemas.microsoft.com/office/word/2024/wordml/sdtformatlock" xmlns:adec="http://schemas.microsoft.com/office/drawing/2017/decorative" val="0"/>
+                                <adec:decorative xmlns:adec="http://schemas.microsoft.com/office/drawing/2017/decorative" val="0"/>
                               </a:ext>
                             </a:extLst>
                           </pic:cNvPr>
@@ -2250,7 +2100,6 @@
               <w:bottom w:val="single" w:sz="8" w:space="0" w:color="auto"/>
               <w:right w:val="single" w:sz="8" w:space="0" w:color="auto"/>
             </w:tcBorders>
-            <w:shd w:val="clear" w:color="auto" w:fill="auto"/>
             <w:hideMark/>
           </w:tcPr>
           <w:p>
@@ -2288,7 +2137,7 @@
           </w:p>
         </w:tc>
       </w:tr>
-      <w:bookmarkEnd w:id="2"/>
+      <w:bookmarkEnd w:id="1"/>
     </w:tbl>
     <w:p>
       <w:pPr>
@@ -2373,7 +2222,7 @@
                 <w:szCs w:val="22"/>
               </w:rPr>
             </w:pPr>
-            <w:bookmarkStart w:id="3" w:name="_Hlk200755760"/>
+            <w:bookmarkStart w:id="2" w:name="_Hlk200755760"/>
             <w:r>
               <w:rPr>
                 <w:rFonts w:cs="Arial"/>
@@ -2468,7 +2317,6 @@
               <w:bottom w:val="single" w:sz="8" w:space="0" w:color="auto"/>
               <w:right w:val="single" w:sz="8" w:space="0" w:color="000000"/>
             </w:tcBorders>
-            <w:shd w:val="clear" w:color="auto" w:fill="auto"/>
             <w:hideMark/>
           </w:tcPr>
           <w:p>
@@ -2560,7 +2408,6 @@
               <w:bottom w:val="single" w:sz="8" w:space="0" w:color="auto"/>
               <w:right w:val="single" w:sz="8" w:space="0" w:color="000000"/>
             </w:tcBorders>
-            <w:shd w:val="clear" w:color="auto" w:fill="auto"/>
             <w:hideMark/>
           </w:tcPr>
           <w:p>
@@ -2605,7 +2452,6 @@
               <w:bottom w:val="single" w:sz="8" w:space="0" w:color="auto"/>
               <w:right w:val="single" w:sz="8" w:space="0" w:color="auto"/>
             </w:tcBorders>
-            <w:shd w:val="clear" w:color="auto" w:fill="auto"/>
             <w:noWrap/>
             <w:hideMark/>
           </w:tcPr>
@@ -2669,7 +2515,6 @@
               <w:bottom w:val="single" w:sz="8" w:space="0" w:color="auto"/>
               <w:right w:val="single" w:sz="8" w:space="0" w:color="auto"/>
             </w:tcBorders>
-            <w:shd w:val="clear" w:color="auto" w:fill="auto"/>
             <w:noWrap/>
             <w:vAlign w:val="bottom"/>
             <w:hideMark/>
@@ -2687,7 +2532,7 @@
           </w:p>
         </w:tc>
       </w:tr>
-      <w:bookmarkEnd w:id="3"/>
+      <w:bookmarkEnd w:id="2"/>
     </w:tbl>
     <w:p>
       <w:pPr>
@@ -2784,7 +2629,7 @@
                 <w:szCs w:val="22"/>
               </w:rPr>
             </w:pPr>
-            <w:bookmarkStart w:id="4" w:name="_Hlk200755780"/>
+            <w:bookmarkStart w:id="3" w:name="_Hlk200755780"/>
             <w:r>
               <w:rPr>
                 <w:rFonts w:cs="Arial"/>
@@ -2846,7 +2691,6 @@
               <w:bottom w:val="single" w:sz="8" w:space="0" w:color="auto"/>
               <w:right w:val="single" w:sz="8" w:space="0" w:color="auto"/>
             </w:tcBorders>
-            <w:shd w:val="clear" w:color="auto" w:fill="auto"/>
             <w:hideMark/>
           </w:tcPr>
           <w:p>
@@ -2878,7 +2722,7 @@
                   <wp:docPr id="1242868450" name="Picture 1" descr="IMG3">
                     <a:extLst xmlns:a="http://schemas.openxmlformats.org/drawingml/2006/main">
                       <a:ext uri="{C183D7F6-B498-43B3-948B-1728B52AA6E4}">
-                        <adec:decorative xmlns="" xmlns:cx1="http://schemas.microsoft.com/office/drawing/2015/9/8/chartex" xmlns:cx2="http://schemas.microsoft.com/office/drawing/2015/10/21/chartex" xmlns:cx3="http://schemas.microsoft.com/office/drawing/2016/5/9/chartex" xmlns:cx4="http://schemas.microsoft.com/office/drawing/2016/5/10/chartex" xmlns:cx5="http://schemas.microsoft.com/office/drawing/2016/5/11/chartex" xmlns:cx6="http://schemas.microsoft.com/office/drawing/2016/5/12/chartex" xmlns:cx7="http://schemas.microsoft.com/office/drawing/2016/5/13/chartex" xmlns:cx8="http://schemas.microsoft.com/office/drawing/2016/5/14/chartex" xmlns:aink="http://schemas.microsoft.com/office/drawing/2016/ink" xmlns:am3d="http://schemas.microsoft.com/office/drawing/2017/model3d" xmlns:o="urn:schemas-microsoft-com:office:office" xmlns:oel="http://schemas.microsoft.com/office/2019/extlst" xmlns:v="urn:schemas-microsoft-com:vml" xmlns:w10="urn:schemas-microsoft-com:office:word" xmlns:w="http://schemas.openxmlformats.org/wordprocessingml/2006/main" xmlns:w16cex="http://schemas.microsoft.com/office/word/2018/wordml/cex" xmlns:w16cid="http://schemas.microsoft.com/office/word/2016/wordml/cid" xmlns:w16="http://schemas.microsoft.com/office/word/2018/wordml" xmlns:w16du="http://schemas.microsoft.com/office/word/2023/wordml/word16du" xmlns:w16sdtdh="http://schemas.microsoft.com/office/word/2020/wordml/sdtdatahash" xmlns:w16sdtfl="http://schemas.microsoft.com/office/word/2024/wordml/sdtformatlock" xmlns:adec="http://schemas.microsoft.com/office/drawing/2017/decorative" val="0"/>
+                        <adec:decorative xmlns:adec="http://schemas.microsoft.com/office/drawing/2017/decorative" val="0"/>
                       </a:ext>
                     </a:extLst>
                   </wp:docPr>
@@ -2892,7 +2736,7 @@
                           <pic:cNvPr id="1242868450" name="Picture 1" descr="IMG3">
                             <a:extLst>
                               <a:ext uri="{C183D7F6-B498-43B3-948B-1728B52AA6E4}">
-                                <adec:decorative xmlns="" xmlns:cx1="http://schemas.microsoft.com/office/drawing/2015/9/8/chartex" xmlns:cx2="http://schemas.microsoft.com/office/drawing/2015/10/21/chartex" xmlns:cx3="http://schemas.microsoft.com/office/drawing/2016/5/9/chartex" xmlns:cx4="http://schemas.microsoft.com/office/drawing/2016/5/10/chartex" xmlns:cx5="http://schemas.microsoft.com/office/drawing/2016/5/11/chartex" xmlns:cx6="http://schemas.microsoft.com/office/drawing/2016/5/12/chartex" xmlns:cx7="http://schemas.microsoft.com/office/drawing/2016/5/13/chartex" xmlns:cx8="http://schemas.microsoft.com/office/drawing/2016/5/14/chartex" xmlns:aink="http://schemas.microsoft.com/office/drawing/2016/ink" xmlns:am3d="http://schemas.microsoft.com/office/drawing/2017/model3d" xmlns:o="urn:schemas-microsoft-com:office:office" xmlns:oel="http://schemas.microsoft.com/office/2019/extlst" xmlns:v="urn:schemas-microsoft-com:vml" xmlns:w10="urn:schemas-microsoft-com:office:word" xmlns:w="http://schemas.openxmlformats.org/wordprocessingml/2006/main" xmlns:w16cex="http://schemas.microsoft.com/office/word/2018/wordml/cex" xmlns:w16cid="http://schemas.microsoft.com/office/word/2016/wordml/cid" xmlns:w16="http://schemas.microsoft.com/office/word/2018/wordml" xmlns:w16du="http://schemas.microsoft.com/office/word/2023/wordml/word16du" xmlns:w16sdtdh="http://schemas.microsoft.com/office/word/2020/wordml/sdtdatahash" xmlns:w16sdtfl="http://schemas.microsoft.com/office/word/2024/wordml/sdtformatlock" xmlns:adec="http://schemas.microsoft.com/office/drawing/2017/decorative" val="0"/>
+                                <adec:decorative xmlns:adec="http://schemas.microsoft.com/office/drawing/2017/decorative" val="0"/>
                               </a:ext>
                             </a:extLst>
                           </pic:cNvPr>
@@ -2954,7 +2798,6 @@
               <w:bottom w:val="single" w:sz="8" w:space="0" w:color="auto"/>
               <w:right w:val="single" w:sz="8" w:space="0" w:color="auto"/>
             </w:tcBorders>
-            <w:shd w:val="clear" w:color="auto" w:fill="auto"/>
             <w:hideMark/>
           </w:tcPr>
           <w:p>
@@ -2980,7 +2823,7 @@
           </w:p>
         </w:tc>
       </w:tr>
-      <w:bookmarkEnd w:id="4"/>
+      <w:bookmarkEnd w:id="3"/>
     </w:tbl>
     <w:p>
       <w:pPr>
@@ -3071,7 +2914,7 @@
           <w:lang w:val="es-CL"/>
         </w:rPr>
       </w:pPr>
-      <w:bookmarkStart w:id="5" w:name="_Hlk200147790"/>
+      <w:bookmarkStart w:id="4" w:name="_Hlk200147790"/>
       <w:r>
         <w:rPr>
           <w:rFonts w:cs="Arial"/>
@@ -3083,7 +2926,7 @@
         <w:t>2. Evidencias del Procedimiento</w:t>
       </w:r>
     </w:p>
-    <w:bookmarkEnd w:id="5"/>
+    <w:bookmarkEnd w:id="4"/>
     <w:p>
       <w:pPr>
         <w:pStyle w:val="cntrbld"/>
@@ -3321,25 +3164,7 @@
                 <w:color w:val="000000"/>
                 <w:lang w:val="es-CL" w:eastAsia="es-ES"/>
               </w:rPr>
-              <w:t xml:space="preserve">1. </w:t>
-            </w:r>
-            <w:proofErr w:type="spellStart"/>
-            <w:r>
-              <w:rPr>
-                <w:rFonts w:cs="Arial"/>
-                <w:color w:val="000000"/>
-                <w:lang w:val="es-CL" w:eastAsia="es-ES"/>
-              </w:rPr>
-              <w:t>Tipear</w:t>
-            </w:r>
-            <w:proofErr w:type="spellEnd"/>
-            <w:r>
-              <w:rPr>
-                <w:rFonts w:cs="Arial"/>
-                <w:color w:val="000000"/>
-                <w:lang w:val="es-CL" w:eastAsia="es-ES"/>
-              </w:rPr>
-              <w:t xml:space="preserve"> comando #show </w:t>
+              <w:t xml:space="preserve">1. Tipear comando #show </w:t>
             </w:r>
             <w:proofErr w:type="spellStart"/>
             <w:r>
@@ -3406,25 +3231,7 @@
                 <w:color w:val="000000"/>
                 <w:lang w:val="es-ES" w:eastAsia="es-ES"/>
               </w:rPr>
-              <w:t xml:space="preserve">2. </w:t>
-            </w:r>
-            <w:proofErr w:type="spellStart"/>
-            <w:r>
-              <w:rPr>
-                <w:rFonts w:cs="Arial"/>
-                <w:color w:val="000000"/>
-                <w:lang w:val="es-ES" w:eastAsia="es-ES"/>
-              </w:rPr>
-              <w:t>Tipear</w:t>
-            </w:r>
-            <w:proofErr w:type="spellEnd"/>
-            <w:r>
-              <w:rPr>
-                <w:rFonts w:cs="Arial"/>
-                <w:color w:val="000000"/>
-                <w:lang w:val="es-ES" w:eastAsia="es-ES"/>
-              </w:rPr>
-              <w:t xml:space="preserve"> comando #show </w:t>
+              <w:t xml:space="preserve">2. Tipear comando #show </w:t>
             </w:r>
             <w:proofErr w:type="spellStart"/>
             <w:r>
@@ -4711,7 +4518,7 @@
                 <w:lang w:val="es-CL" w:eastAsia="es-ES"/>
               </w:rPr>
             </w:pPr>
-            <w:bookmarkStart w:id="6" w:name="_Toc528162521"/>
+            <w:bookmarkStart w:id="5" w:name="_Toc528162521"/>
             <w:r>
               <w:rPr>
                 <w:lang w:val="es-CL" w:eastAsia="es-ES"/>
@@ -4738,7 +4545,7 @@
               </w:rPr>
               <w:t xml:space="preserve"> </w:t>
             </w:r>
-            <w:bookmarkEnd w:id="6"/>
+            <w:bookmarkEnd w:id="5"/>
             <w:r>
               <w:rPr>
                 <w:lang w:val="es-ES"/>
@@ -5296,7 +5103,6 @@
               </w:rPr>
               <w:t xml:space="preserve">1. </w:t>
             </w:r>
-            <w:proofErr w:type="spellStart"/>
             <w:r>
               <w:rPr>
                 <w:lang w:val="es-CL"/>
@@ -5307,14 +5113,7 @@
               <w:rPr>
                 <w:lang w:val="es-CL"/>
               </w:rPr>
-              <w:t>pear</w:t>
-            </w:r>
-            <w:proofErr w:type="spellEnd"/>
-            <w:r>
-              <w:rPr>
-                <w:lang w:val="es-CL"/>
-              </w:rPr>
-              <w:t xml:space="preserve"> </w:t>
+              <w:t xml:space="preserve">pear </w:t>
             </w:r>
             <w:proofErr w:type="spellStart"/>
             <w:r>
@@ -5442,21 +5241,7 @@
               <w:rPr>
                 <w:lang w:val="es-ES"/>
               </w:rPr>
-              <w:t xml:space="preserve">y </w:t>
-            </w:r>
-            <w:proofErr w:type="spellStart"/>
-            <w:r>
-              <w:rPr>
-                <w:lang w:val="es-ES"/>
-              </w:rPr>
-              <w:t>tipear</w:t>
-            </w:r>
-            <w:proofErr w:type="spellEnd"/>
-            <w:r>
-              <w:rPr>
-                <w:lang w:val="es-ES"/>
-              </w:rPr>
-              <w:t xml:space="preserve"> #show </w:t>
+              <w:t xml:space="preserve">y tipear #show </w:t>
             </w:r>
             <w:proofErr w:type="spellStart"/>
             <w:r>
@@ -5965,15 +5750,7 @@
           </w:tcPr>
           <w:p>
             <w:r>
-              <w:t xml:space="preserve">1. show inventory all, #show interface </w:t>
-            </w:r>
-            <w:proofErr w:type="spellStart"/>
-            <w:r>
-              <w:t>ethernet</w:t>
-            </w:r>
-            <w:proofErr w:type="spellEnd"/>
-            <w:r>
-              <w:t xml:space="preserve"> x/x transceiver details</w:t>
+              <w:t>1. show inventory all, #show interface ethernet x/x transceiver details</w:t>
             </w:r>
           </w:p>
         </w:tc>
@@ -6013,21 +5790,7 @@
               <w:rPr>
                 <w:lang w:val="es-ES"/>
               </w:rPr>
-              <w:t xml:space="preserve">2. </w:t>
-            </w:r>
-            <w:proofErr w:type="spellStart"/>
-            <w:r>
-              <w:rPr>
-                <w:lang w:val="es-ES"/>
-              </w:rPr>
-              <w:t>Tipear</w:t>
-            </w:r>
-            <w:proofErr w:type="spellEnd"/>
-            <w:r>
-              <w:rPr>
-                <w:lang w:val="es-ES"/>
-              </w:rPr>
-              <w:t xml:space="preserve"> comandos para extraer identificación de los módulos insertados al equipamiento.</w:t>
+              <w:t>2. Tipear comandos para extraer identificación de los módulos insertados al equipamiento.</w:t>
             </w:r>
           </w:p>
         </w:tc>
@@ -6407,7 +6170,6 @@
                 <w:szCs w:val="18"/>
               </w:rPr>
             </w:pPr>
-            <w:proofErr w:type="spellStart"/>
             <w:r>
               <w:rPr>
                 <w:rFonts w:cs="Arial"/>
@@ -6415,17 +6177,7 @@
                 <w:sz w:val="18"/>
                 <w:szCs w:val="18"/>
               </w:rPr>
-              <w:t>Toma</w:t>
-            </w:r>
-            <w:proofErr w:type="spellEnd"/>
-            <w:r>
-              <w:rPr>
-                <w:rFonts w:cs="Arial"/>
-                <w:b/>
-                <w:sz w:val="18"/>
-                <w:szCs w:val="18"/>
-              </w:rPr>
-              <w:t xml:space="preserve"> </w:t>
+              <w:t xml:space="preserve">Toma </w:t>
             </w:r>
             <w:proofErr w:type="spellStart"/>
             <w:r>
@@ -6676,7 +6428,6 @@
               <w:showingPlcHdr/>
               <w:picture/>
             </w:sdtPr>
-            <w:sdtEndPr/>
             <w:sdtContent>
               <w:p>
                 <w:pPr>
@@ -7081,7 +6832,7 @@
 </file>
 
 <file path=word/numbering.xml><?xml version="1.0" encoding="utf-8"?>
-<w:numbering xmlns:wpc="http://schemas.microsoft.com/office/word/2010/wordprocessingCanvas" xmlns:cx="http://schemas.microsoft.com/office/drawing/2014/chartex" xmlns:mc="http://schemas.openxmlformats.org/markup-compatibility/2006" xmlns:o="urn:schemas-microsoft-com:office:office" xmlns:r="http://schemas.openxmlformats.org/officeDocument/2006/relationships" xmlns:m="http://schemas.openxmlformats.org/officeDocument/2006/math" xmlns:v="urn:schemas-microsoft-com:vml" xmlns:wp14="http://schemas.microsoft.com/office/word/2010/wordprocessingDrawing" xmlns:wp="http://schemas.openxmlformats.org/drawingml/2006/wordprocessingDrawing" xmlns:w10="urn:schemas-microsoft-com:office:word" xmlns:w="http://schemas.openxmlformats.org/wordprocessingml/2006/main" xmlns:w14="http://schemas.microsoft.com/office/word/2010/wordml" xmlns:w15="http://schemas.microsoft.com/office/word/2012/wordml" xmlns:w16se="http://schemas.microsoft.com/office/word/2015/wordml/symex" xmlns:wpg="http://schemas.microsoft.com/office/word/2010/wordprocessingGroup" xmlns:wpi="http://schemas.microsoft.com/office/word/2010/wordprocessingInk" xmlns:wne="http://schemas.microsoft.com/office/word/2006/wordml" xmlns:wps="http://schemas.microsoft.com/office/word/2010/wordprocessingShape" mc:Ignorable="w14 w15 w16se wp14">
+<w:numbering xmlns:wpc="http://schemas.microsoft.com/office/word/2010/wordprocessingCanvas" xmlns:cx="http://schemas.microsoft.com/office/drawing/2014/chartex" xmlns:cx1="http://schemas.microsoft.com/office/drawing/2015/9/8/chartex" xmlns:cx2="http://schemas.microsoft.com/office/drawing/2015/10/21/chartex" xmlns:cx3="http://schemas.microsoft.com/office/drawing/2016/5/9/chartex" xmlns:cx4="http://schemas.microsoft.com/office/drawing/2016/5/10/chartex" xmlns:cx5="http://schemas.microsoft.com/office/drawing/2016/5/11/chartex" xmlns:cx6="http://schemas.microsoft.com/office/drawing/2016/5/12/chartex" xmlns:cx7="http://schemas.microsoft.com/office/drawing/2016/5/13/chartex" xmlns:cx8="http://schemas.microsoft.com/office/drawing/2016/5/14/chartex" xmlns:mc="http://schemas.openxmlformats.org/markup-compatibility/2006" xmlns:aink="http://schemas.microsoft.com/office/drawing/2016/ink" xmlns:am3d="http://schemas.microsoft.com/office/drawing/2017/model3d" xmlns:o="urn:schemas-microsoft-com:office:office" xmlns:oel="http://schemas.microsoft.com/office/2019/extlst" xmlns:r="http://schemas.openxmlformats.org/officeDocument/2006/relationships" xmlns:m="http://schemas.openxmlformats.org/officeDocument/2006/math" xmlns:v="urn:schemas-microsoft-com:vml" xmlns:wp14="http://schemas.microsoft.com/office/word/2010/wordprocessingDrawing" xmlns:wp="http://schemas.openxmlformats.org/drawingml/2006/wordprocessingDrawing" xmlns:w10="urn:schemas-microsoft-com:office:word" xmlns:w="http://schemas.openxmlformats.org/wordprocessingml/2006/main" xmlns:w14="http://schemas.microsoft.com/office/word/2010/wordml" xmlns:w15="http://schemas.microsoft.com/office/word/2012/wordml" xmlns:w16cex="http://schemas.microsoft.com/office/word/2018/wordml/cex" xmlns:w16cid="http://schemas.microsoft.com/office/word/2016/wordml/cid" xmlns:w16="http://schemas.microsoft.com/office/word/2018/wordml" xmlns:w16du="http://schemas.microsoft.com/office/word/2023/wordml/word16du" xmlns:w16sdtdh="http://schemas.microsoft.com/office/word/2020/wordml/sdtdatahash" xmlns:w16sdtfl="http://schemas.microsoft.com/office/word/2024/wordml/sdtformatlock" xmlns:w16se="http://schemas.microsoft.com/office/word/2015/wordml/symex" xmlns:wpg="http://schemas.microsoft.com/office/word/2010/wordprocessingGroup" xmlns:wpi="http://schemas.microsoft.com/office/word/2010/wordprocessingInk" xmlns:wne="http://schemas.microsoft.com/office/word/2006/wordml" xmlns:wps="http://schemas.microsoft.com/office/word/2010/wordprocessingShape" mc:Ignorable="w14 w15 w16se w16cid w16 w16cex w16sdtdh w16sdtfl w16du wp14">
   <w:abstractNum w:abstractNumId="0" w15:restartNumberingAfterBreak="0">
     <w:nsid w:val="01670131"/>
     <w:multiLevelType w:val="hybridMultilevel"/>
@@ -8541,59 +8292,59 @@
       </w:pPr>
     </w:lvl>
   </w:abstractNum>
-  <w:num w:numId="1">
+  <w:num w:numId="1" w16cid:durableId="121844807">
     <w:abstractNumId w:val="7"/>
   </w:num>
-  <w:num w:numId="2">
+  <w:num w:numId="2" w16cid:durableId="667026119">
     <w:abstractNumId w:val="8"/>
   </w:num>
-  <w:num w:numId="3">
+  <w:num w:numId="3" w16cid:durableId="1593972244">
     <w:abstractNumId w:val="11"/>
   </w:num>
-  <w:num w:numId="4">
+  <w:num w:numId="4" w16cid:durableId="1133207230">
     <w:abstractNumId w:val="5"/>
   </w:num>
-  <w:num w:numId="5">
+  <w:num w:numId="5" w16cid:durableId="1070688499">
     <w:abstractNumId w:val="0"/>
   </w:num>
-  <w:num w:numId="6">
+  <w:num w:numId="6" w16cid:durableId="1068918334">
     <w:abstractNumId w:val="10"/>
   </w:num>
-  <w:num w:numId="7">
+  <w:num w:numId="7" w16cid:durableId="1111050965">
     <w:abstractNumId w:val="3"/>
   </w:num>
-  <w:num w:numId="8">
+  <w:num w:numId="8" w16cid:durableId="608902478">
     <w:abstractNumId w:val="14"/>
   </w:num>
-  <w:num w:numId="9">
+  <w:num w:numId="9" w16cid:durableId="936641854">
     <w:abstractNumId w:val="12"/>
   </w:num>
-  <w:num w:numId="10">
+  <w:num w:numId="10" w16cid:durableId="1322611953">
     <w:abstractNumId w:val="1"/>
   </w:num>
-  <w:num w:numId="11">
+  <w:num w:numId="11" w16cid:durableId="4094903">
     <w:abstractNumId w:val="6"/>
   </w:num>
-  <w:num w:numId="12">
+  <w:num w:numId="12" w16cid:durableId="979192231">
     <w:abstractNumId w:val="15"/>
   </w:num>
-  <w:num w:numId="13">
+  <w:num w:numId="13" w16cid:durableId="547495232">
     <w:abstractNumId w:val="13"/>
   </w:num>
-  <w:num w:numId="14">
+  <w:num w:numId="14" w16cid:durableId="1750224266">
     <w:abstractNumId w:val="9"/>
   </w:num>
-  <w:num w:numId="15">
+  <w:num w:numId="15" w16cid:durableId="1994523287">
     <w:abstractNumId w:val="2"/>
   </w:num>
-  <w:num w:numId="16">
+  <w:num w:numId="16" w16cid:durableId="1746142405">
     <w:abstractNumId w:val="4"/>
   </w:num>
 </w:numbering>
 </file>
 
 <file path=word/styles.xml><?xml version="1.0" encoding="utf-8"?>
-<w:styles xmlns:mc="http://schemas.openxmlformats.org/markup-compatibility/2006" xmlns:r="http://schemas.openxmlformats.org/officeDocument/2006/relationships" xmlns:w="http://schemas.openxmlformats.org/wordprocessingml/2006/main" xmlns:w14="http://schemas.microsoft.com/office/word/2010/wordml" xmlns:w15="http://schemas.microsoft.com/office/word/2012/wordml" xmlns:w16se="http://schemas.microsoft.com/office/word/2015/wordml/symex" mc:Ignorable="w14 w15 w16se">
+<w:styles xmlns:mc="http://schemas.openxmlformats.org/markup-compatibility/2006" xmlns:r="http://schemas.openxmlformats.org/officeDocument/2006/relationships" xmlns:w="http://schemas.openxmlformats.org/wordprocessingml/2006/main" xmlns:w14="http://schemas.microsoft.com/office/word/2010/wordml" xmlns:w15="http://schemas.microsoft.com/office/word/2012/wordml" xmlns:w16cex="http://schemas.microsoft.com/office/word/2018/wordml/cex" xmlns:w16cid="http://schemas.microsoft.com/office/word/2016/wordml/cid" xmlns:w16="http://schemas.microsoft.com/office/word/2018/wordml" xmlns:w16du="http://schemas.microsoft.com/office/word/2023/wordml/word16du" xmlns:w16sdtdh="http://schemas.microsoft.com/office/word/2020/wordml/sdtdatahash" xmlns:w16sdtfl="http://schemas.microsoft.com/office/word/2024/wordml/sdtformatlock" xmlns:w16se="http://schemas.microsoft.com/office/word/2015/wordml/symex" mc:Ignorable="w14 w15 w16se w16cid w16 w16cex w16sdtdh w16sdtfl w16du">
   <w:docDefaults>
     <w:rPrDefault>
       <w:rPr>
@@ -8609,7 +8360,7 @@
       </w:pPr>
     </w:pPrDefault>
   </w:docDefaults>
-  <w:latentStyles w:defLockedState="0" w:defUIPriority="99" w:defSemiHidden="0" w:defUnhideWhenUsed="0" w:defQFormat="0" w:count="371">
+  <w:latentStyles w:defLockedState="0" w:defUIPriority="99" w:defSemiHidden="0" w:defUnhideWhenUsed="0" w:defQFormat="0" w:count="376">
     <w:lsdException w:name="Normal" w:uiPriority="0" w:qFormat="1"/>
     <w:lsdException w:name="heading 1" w:uiPriority="9" w:qFormat="1"/>
     <w:lsdException w:name="heading 2" w:semiHidden="1" w:uiPriority="9" w:unhideWhenUsed="1" w:qFormat="1"/>
@@ -8981,6 +8732,11 @@
     <w:lsdException w:name="List Table 5 Dark Accent 6" w:uiPriority="50"/>
     <w:lsdException w:name="List Table 6 Colorful Accent 6" w:uiPriority="51"/>
     <w:lsdException w:name="List Table 7 Colorful Accent 6" w:uiPriority="52"/>
+    <w:lsdException w:name="Mention" w:semiHidden="1" w:unhideWhenUsed="1"/>
+    <w:lsdException w:name="Smart Hyperlink" w:semiHidden="1" w:unhideWhenUsed="1"/>
+    <w:lsdException w:name="Hashtag" w:semiHidden="1" w:unhideWhenUsed="1"/>
+    <w:lsdException w:name="Unresolved Mention" w:semiHidden="1" w:unhideWhenUsed="1"/>
+    <w:lsdException w:name="Smart Link" w:semiHidden="1" w:unhideWhenUsed="1"/>
   </w:latentStyles>
   <w:style w:type="paragraph" w:default="1" w:styleId="Normal">
     <w:name w:val="Normal"/>
@@ -9236,8 +8992,8 @@
       <w:u w:val="single"/>
     </w:rPr>
   </w:style>
-  <w:style w:type="character" w:customStyle="1" w:styleId="UnresolvedMention">
-    <w:name w:val="Unresolved Mention"/>
+  <w:style w:type="character" w:customStyle="1" w:styleId="Mencinsinresolver1">
+    <w:name w:val="Mención sin resolver1"/>
     <w:basedOn w:val="Fuentedeprrafopredeter"/>
     <w:uiPriority w:val="99"/>
     <w:semiHidden/>
@@ -9345,6 +9101,33 @@
     <w:rPr>
       <w:b/>
       <w:bCs/>
+    </w:rPr>
+  </w:style>
+  <w:style w:type="paragraph" w:customStyle="1" w:styleId="centradooo">
+    <w:name w:val="centradooo"/>
+    <w:basedOn w:val="Textodeglobo"/>
+    <w:link w:val="centradoooCar"/>
+    <w:qFormat/>
+    <w:rsid w:val="00B6388A"/>
+    <w:pPr>
+      <w:spacing w:line="360" w:lineRule="auto"/>
+      <w:jc w:val="center"/>
+    </w:pPr>
+    <w:rPr>
+      <w:rFonts w:ascii="Arial" w:hAnsi="Arial" w:cs="Arial"/>
+      <w:sz w:val="18"/>
+      <w:szCs w:val="18"/>
+    </w:rPr>
+  </w:style>
+  <w:style w:type="character" w:customStyle="1" w:styleId="centradoooCar">
+    <w:name w:val="centradooo Car"/>
+    <w:basedOn w:val="TextodegloboCar"/>
+    <w:link w:val="centradooo"/>
+    <w:rsid w:val="00B6388A"/>
+    <w:rPr>
+      <w:rFonts w:ascii="Arial" w:eastAsia="Times New Roman" w:hAnsi="Arial" w:cs="Arial"/>
+      <w:sz w:val="18"/>
+      <w:szCs w:val="18"/>
     </w:rPr>
   </w:style>
 </w:styles>
@@ -9646,6 +9429,19 @@
 </file>
 
 <file path=customXml/item1.xml><?xml version="1.0" encoding="utf-8"?>
+<?mso-contentType ?>
+<FormTemplates xmlns="http://schemas.microsoft.com/sharepoint/v3/contenttype/forms">
+  <Display>DocumentLibraryForm</Display>
+  <Edit>DocumentLibraryForm</Edit>
+  <New>DocumentLibraryForm</New>
+</FormTemplates>
+</file>
+
+<file path=customXml/item2.xml><?xml version="1.0" encoding="utf-8"?>
+<b:Sources xmlns:b="http://schemas.openxmlformats.org/officeDocument/2006/bibliography" xmlns="http://schemas.openxmlformats.org/officeDocument/2006/bibliography" SelectedStyle="\APASixthEditionOfficeOnline.xsl" StyleName="APA" Version="6"/>
+</file>
+
+<file path=customXml/item3.xml><?xml version="1.0" encoding="utf-8"?>
 <p:properties xmlns:p="http://schemas.microsoft.com/office/2006/metadata/properties" xmlns:xsi="http://www.w3.org/2001/XMLSchema-instance" xmlns:pc="http://schemas.microsoft.com/office/infopath/2007/PartnerControls">
   <documentManagement>
     <_activity xmlns="a7945f8f-a5e5-4460-a05c-e1b3bf64409e" xsi:nil="true"/>
@@ -9653,7 +9449,7 @@
 </p:properties>
 </file>
 
-<file path=customXml/item2.xml><?xml version="1.0" encoding="utf-8"?>
+<file path=customXml/item4.xml><?xml version="1.0" encoding="utf-8"?>
 <ct:contentTypeSchema xmlns:ct="http://schemas.microsoft.com/office/2006/metadata/contentType" xmlns:ma="http://schemas.microsoft.com/office/2006/metadata/properties/metaAttributes" ct:_="" ma:_="" ma:contentTypeName="Document" ma:contentTypeID="0x010100EE897D051E82F842859F5D0B84EBCA6B" ma:contentTypeVersion="15" ma:contentTypeDescription="Create a new document." ma:contentTypeScope="" ma:versionID="d84902cd16192957d814a3a943b6adc9">
   <xsd:schema xmlns:xsd="http://www.w3.org/2001/XMLSchema" xmlns:xs="http://www.w3.org/2001/XMLSchema" xmlns:p="http://schemas.microsoft.com/office/2006/metadata/properties" xmlns:ns3="22357d80-7275-4b40-acab-95db2ad626cf" xmlns:ns4="a7945f8f-a5e5-4460-a05c-e1b3bf64409e" targetNamespace="http://schemas.microsoft.com/office/2006/metadata/properties" ma:root="true" ma:fieldsID="b4f803e8b56a835ca73697f3421e6b66" ns3:_="" ns4:_="">
     <xsd:import namespace="22357d80-7275-4b40-acab-95db2ad626cf"/>
@@ -9888,20 +9684,23 @@
 </ct:contentTypeSchema>
 </file>
 
-<file path=customXml/item3.xml><?xml version="1.0" encoding="utf-8"?>
-<?mso-contentType ?>
-<FormTemplates xmlns="http://schemas.microsoft.com/sharepoint/v3/contenttype/forms">
-  <Display>DocumentLibraryForm</Display>
-  <Edit>DocumentLibraryForm</Edit>
-  <New>DocumentLibraryForm</New>
-</FormTemplates>
+<file path=customXml/itemProps1.xml><?xml version="1.0" encoding="utf-8"?>
+<ds:datastoreItem xmlns:ds="http://schemas.openxmlformats.org/officeDocument/2006/customXml" ds:itemID="{22004FDC-07E7-438C-AED4-D738C3EE2861}">
+  <ds:schemaRefs>
+    <ds:schemaRef ds:uri="http://schemas.microsoft.com/sharepoint/v3/contenttype/forms"/>
+  </ds:schemaRefs>
+</ds:datastoreItem>
 </file>
 
-<file path=customXml/item4.xml><?xml version="1.0" encoding="utf-8"?>
-<b:Sources xmlns:b="http://schemas.openxmlformats.org/officeDocument/2006/bibliography" xmlns="http://schemas.openxmlformats.org/officeDocument/2006/bibliography" SelectedStyle="\APASixthEditionOfficeOnline.xsl" StyleName="APA" Version="6"/>
+<file path=customXml/itemProps2.xml><?xml version="1.0" encoding="utf-8"?>
+<ds:datastoreItem xmlns:ds="http://schemas.openxmlformats.org/officeDocument/2006/customXml" ds:itemID="{B0F591F7-7667-431A-B0BA-DECBAA60ECD2}">
+  <ds:schemaRefs>
+    <ds:schemaRef ds:uri="http://schemas.openxmlformats.org/officeDocument/2006/bibliography"/>
+  </ds:schemaRefs>
+</ds:datastoreItem>
 </file>
 
-<file path=customXml/itemProps1.xml><?xml version="1.0" encoding="utf-8"?>
+<file path=customXml/itemProps3.xml><?xml version="1.0" encoding="utf-8"?>
 <ds:datastoreItem xmlns:ds="http://schemas.openxmlformats.org/officeDocument/2006/customXml" ds:itemID="{388C4711-FA60-422A-8D8C-61AF32015762}">
   <ds:schemaRefs>
     <ds:schemaRef ds:uri="http://schemas.microsoft.com/office/2006/metadata/properties"/>
@@ -9911,7 +9710,7 @@
 </ds:datastoreItem>
 </file>
 
-<file path=customXml/itemProps2.xml><?xml version="1.0" encoding="utf-8"?>
+<file path=customXml/itemProps4.xml><?xml version="1.0" encoding="utf-8"?>
 <ds:datastoreItem xmlns:ds="http://schemas.openxmlformats.org/officeDocument/2006/customXml" ds:itemID="{1A4E2CDA-15BC-4FA8-AD70-308273A7B4A8}">
   <ds:schemaRefs>
     <ds:schemaRef ds:uri="http://schemas.microsoft.com/office/2006/metadata/contentType"/>
@@ -9928,20 +9727,4 @@
     <ds:schemaRef ds:uri="http://schemas.microsoft.com/internal/obd"/>
   </ds:schemaRefs>
 </ds:datastoreItem>
-</file>
-
-<file path=customXml/itemProps3.xml><?xml version="1.0" encoding="utf-8"?>
-<ds:datastoreItem xmlns:ds="http://schemas.openxmlformats.org/officeDocument/2006/customXml" ds:itemID="{22004FDC-07E7-438C-AED4-D738C3EE2861}">
-  <ds:schemaRefs>
-    <ds:schemaRef ds:uri="http://schemas.microsoft.com/sharepoint/v3/contenttype/forms"/>
-  </ds:schemaRefs>
-</ds:datastoreItem>
-</file>
-
-<file path=customXml/itemProps4.xml><?xml version="1.0" encoding="utf-8"?>
-<ds:datastoreItem xmlns:ds="http://schemas.openxmlformats.org/officeDocument/2006/customXml" ds:itemID="{B0F591F7-7667-431A-B0BA-DECBAA60ECD2}">
-  <ds:schemaRefs>
-    <ds:schemaRef ds:uri="http://schemas.openxmlformats.org/officeDocument/2006/bibliography"/>
-  </ds:schemaRefs>
-</ds:datastoreItem>
 </file>
</xml_diff>